<commit_message>
fixed indentation and other typos
</commit_message>
<xml_diff>
--- a/Cross Region VM Restore Points/Cross Region Copy of VM Restore Points - API Documentation.docx
+++ b/Cross Region VM Restore Points/Cross Region Copy of VM Restore Points - API Documentation.docx
@@ -1235,8 +1235,17 @@
           <w:b/>
           <w:bCs/>
         </w:rPr>
-        <w:t xml:space="preserve"> from one region to another other region</w:t>
-      </w:r>
+        <w:t xml:space="preserve"> from one region to another other </w:t>
+      </w:r>
+      <w:proofErr w:type="gramStart"/>
+      <w:r>
+        <w:rPr>
+          <w:b/>
+          <w:bCs/>
+        </w:rPr>
+        <w:t>region</w:t>
+      </w:r>
+      <w:proofErr w:type="gramEnd"/>
     </w:p>
     <w:p>
       <w:pPr>
@@ -1271,8 +1280,16 @@
         <w:rPr>
           <w:rFonts w:eastAsia="Times New Roman"/>
         </w:rPr>
-        <w:t>Extend multiple copies of backup to different regions</w:t>
-      </w:r>
+        <w:t xml:space="preserve">Extend multiple copies of backup to different </w:t>
+      </w:r>
+      <w:proofErr w:type="gramStart"/>
+      <w:r>
+        <w:rPr>
+          <w:rFonts w:eastAsia="Times New Roman"/>
+        </w:rPr>
+        <w:t>regions</w:t>
+      </w:r>
+      <w:proofErr w:type="gramEnd"/>
     </w:p>
     <w:p>
       <w:pPr>
@@ -1289,8 +1306,16 @@
         <w:rPr>
           <w:rFonts w:eastAsia="Times New Roman"/>
         </w:rPr>
-        <w:t>Extend local backup solutions to support disaster recovery from region failures</w:t>
-      </w:r>
+        <w:t xml:space="preserve">Extend local backup solutions to support disaster recovery from region </w:t>
+      </w:r>
+      <w:proofErr w:type="gramStart"/>
+      <w:r>
+        <w:rPr>
+          <w:rFonts w:eastAsia="Times New Roman"/>
+        </w:rPr>
+        <w:t>failures</w:t>
+      </w:r>
+      <w:proofErr w:type="gramEnd"/>
     </w:p>
     <w:p>
       <w:pPr>
@@ -1600,10 +1625,21 @@
           <w:sz w:val="36"/>
           <w:szCs w:val="36"/>
         </w:rPr>
-        <w:t>Collection in target region</w:t>
+        <w:t xml:space="preserve">Collection in target </w:t>
+      </w:r>
+      <w:proofErr w:type="gramStart"/>
+      <w:r>
+        <w:rPr>
+          <w:rFonts w:asciiTheme="majorHAnsi" w:eastAsiaTheme="majorEastAsia" w:hAnsiTheme="majorHAnsi" w:cstheme="majorBidi"/>
+          <w:color w:val="ED7D31" w:themeColor="accent2"/>
+          <w:sz w:val="36"/>
+          <w:szCs w:val="36"/>
+        </w:rPr>
+        <w:t>region</w:t>
       </w:r>
       <w:bookmarkEnd w:id="3"/>
       <w:bookmarkEnd w:id="4"/>
+      <w:proofErr w:type="gramEnd"/>
     </w:p>
     <w:p>
       <w:pPr>
@@ -1758,7 +1794,25 @@
           <w:sz w:val="16"/>
           <w:szCs w:val="16"/>
         </w:rPr>
-        <w:t xml:space="preserve">    "name": "name of the copy of restorePointCollection resource",</w:t>
+        <w:t xml:space="preserve">    "name": "name of the copy of </w:t>
+      </w:r>
+      <w:proofErr w:type="spellStart"/>
+      <w:r>
+        <w:rPr>
+          <w:rFonts w:ascii="Consolas" w:hAnsi="Consolas" w:cs="Consolas"/>
+          <w:sz w:val="16"/>
+          <w:szCs w:val="16"/>
+        </w:rPr>
+        <w:t>restorePointCollection</w:t>
+      </w:r>
+      <w:proofErr w:type="spellEnd"/>
+      <w:r>
+        <w:rPr>
+          <w:rFonts w:ascii="Consolas" w:hAnsi="Consolas" w:cs="Consolas"/>
+          <w:sz w:val="16"/>
+          <w:szCs w:val="16"/>
+        </w:rPr>
+        <w:t xml:space="preserve"> resource",</w:t>
       </w:r>
     </w:p>
     <w:p>
@@ -1786,7 +1840,25 @@
           <w:sz w:val="16"/>
           <w:szCs w:val="16"/>
         </w:rPr>
-        <w:t xml:space="preserve">    "location": "location of the copy of the restorePointCollection resource",    </w:t>
+        <w:t xml:space="preserve">    "location": "location of the copy of the </w:t>
+      </w:r>
+      <w:proofErr w:type="spellStart"/>
+      <w:r>
+        <w:rPr>
+          <w:rFonts w:ascii="Consolas" w:hAnsi="Consolas" w:cs="Consolas"/>
+          <w:sz w:val="16"/>
+          <w:szCs w:val="16"/>
+        </w:rPr>
+        <w:t>restorePointCollection</w:t>
+      </w:r>
+      <w:proofErr w:type="spellEnd"/>
+      <w:r>
+        <w:rPr>
+          <w:rFonts w:ascii="Consolas" w:hAnsi="Consolas" w:cs="Consolas"/>
+          <w:sz w:val="16"/>
+          <w:szCs w:val="16"/>
+        </w:rPr>
+        <w:t xml:space="preserve"> resource",    </w:t>
       </w:r>
     </w:p>
     <w:p>
@@ -2713,7 +2785,25 @@
           <w:sz w:val="16"/>
           <w:szCs w:val="16"/>
         </w:rPr>
-        <w:t xml:space="preserve">    "name": "name of the copied restorePointCollection resource",</w:t>
+        <w:t xml:space="preserve">    "name": "name of the copied </w:t>
+      </w:r>
+      <w:proofErr w:type="spellStart"/>
+      <w:r>
+        <w:rPr>
+          <w:rFonts w:ascii="Consolas" w:hAnsi="Consolas" w:cs="Consolas"/>
+          <w:sz w:val="16"/>
+          <w:szCs w:val="16"/>
+        </w:rPr>
+        <w:t>restorePointCollection</w:t>
+      </w:r>
+      <w:proofErr w:type="spellEnd"/>
+      <w:r>
+        <w:rPr>
+          <w:rFonts w:ascii="Consolas" w:hAnsi="Consolas" w:cs="Consolas"/>
+          <w:sz w:val="16"/>
+          <w:szCs w:val="16"/>
+        </w:rPr>
+        <w:t xml:space="preserve"> resource",</w:t>
       </w:r>
     </w:p>
     <w:p>
@@ -2741,7 +2831,25 @@
           <w:sz w:val="16"/>
           <w:szCs w:val="16"/>
         </w:rPr>
-        <w:t xml:space="preserve">    “id”: “CSM Id of copied restorePointCollection resource”,</w:t>
+        <w:t xml:space="preserve">    "id": "CSM Id of copied </w:t>
+      </w:r>
+      <w:proofErr w:type="spellStart"/>
+      <w:r>
+        <w:rPr>
+          <w:rFonts w:ascii="Consolas" w:hAnsi="Consolas" w:cs="Consolas"/>
+          <w:sz w:val="16"/>
+          <w:szCs w:val="16"/>
+        </w:rPr>
+        <w:t>restorePointCollection</w:t>
+      </w:r>
+      <w:proofErr w:type="spellEnd"/>
+      <w:r>
+        <w:rPr>
+          <w:rFonts w:ascii="Consolas" w:hAnsi="Consolas" w:cs="Consolas"/>
+          <w:sz w:val="16"/>
+          <w:szCs w:val="16"/>
+        </w:rPr>
+        <w:t xml:space="preserve"> resource",</w:t>
       </w:r>
     </w:p>
     <w:p>
@@ -2769,7 +2877,43 @@
           <w:sz w:val="16"/>
           <w:szCs w:val="16"/>
         </w:rPr>
-        <w:t xml:space="preserve">    "type": "Microsoft.Compute/restorePointCollections",</w:t>
+        <w:t xml:space="preserve">    "type": "</w:t>
+      </w:r>
+      <w:proofErr w:type="spellStart"/>
+      <w:r>
+        <w:rPr>
+          <w:rFonts w:ascii="Consolas" w:hAnsi="Consolas" w:cs="Consolas"/>
+          <w:sz w:val="16"/>
+          <w:szCs w:val="16"/>
+        </w:rPr>
+        <w:t>Microsoft.Compute</w:t>
+      </w:r>
+      <w:proofErr w:type="spellEnd"/>
+      <w:r>
+        <w:rPr>
+          <w:rFonts w:ascii="Consolas" w:hAnsi="Consolas" w:cs="Consolas"/>
+          <w:sz w:val="16"/>
+          <w:szCs w:val="16"/>
+        </w:rPr>
+        <w:t>/</w:t>
+      </w:r>
+      <w:proofErr w:type="spellStart"/>
+      <w:r>
+        <w:rPr>
+          <w:rFonts w:ascii="Consolas" w:hAnsi="Consolas" w:cs="Consolas"/>
+          <w:sz w:val="16"/>
+          <w:szCs w:val="16"/>
+        </w:rPr>
+        <w:t>restorePointCollections</w:t>
+      </w:r>
+      <w:proofErr w:type="spellEnd"/>
+      <w:r>
+        <w:rPr>
+          <w:rFonts w:ascii="Consolas" w:hAnsi="Consolas" w:cs="Consolas"/>
+          <w:sz w:val="16"/>
+          <w:szCs w:val="16"/>
+        </w:rPr>
+        <w:t>",</w:t>
       </w:r>
     </w:p>
     <w:p>
@@ -2797,7 +2941,25 @@
           <w:sz w:val="16"/>
           <w:szCs w:val="16"/>
         </w:rPr>
-        <w:t xml:space="preserve">    "location": "location of the copied restorePointCollection resource",    </w:t>
+        <w:t xml:space="preserve">    "location": "location of the copied </w:t>
+      </w:r>
+      <w:proofErr w:type="spellStart"/>
+      <w:r>
+        <w:rPr>
+          <w:rFonts w:ascii="Consolas" w:hAnsi="Consolas" w:cs="Consolas"/>
+          <w:sz w:val="16"/>
+          <w:szCs w:val="16"/>
+        </w:rPr>
+        <w:t>restorePointCollection</w:t>
+      </w:r>
+      <w:proofErr w:type="spellEnd"/>
+      <w:r>
+        <w:rPr>
+          <w:rFonts w:ascii="Consolas" w:hAnsi="Consolas" w:cs="Consolas"/>
+          <w:sz w:val="16"/>
+          <w:szCs w:val="16"/>
+        </w:rPr>
+        <w:t xml:space="preserve"> resource",</w:t>
       </w:r>
     </w:p>
     <w:p>
@@ -2937,7 +3099,7 @@
           <w:sz w:val="16"/>
           <w:szCs w:val="16"/>
         </w:rPr>
-        <w:t xml:space="preserve">         "source": {</w:t>
+        <w:t xml:space="preserve">        "source": {</w:t>
       </w:r>
     </w:p>
     <w:p>
@@ -2965,7 +3127,7 @@
           <w:sz w:val="16"/>
           <w:szCs w:val="16"/>
         </w:rPr>
-        <w:t xml:space="preserve">               "id": "/subscriptions/{subid}/resourceGroups/{resourceGroupName}/providers/microsoft.compute/restorePointCollections/{restorePointCollectionName}"</w:t>
+        <w:t xml:space="preserve">            "id": "/subscriptions/{subid}/resourceGroups/{resourceGroupName}/providers/microsoft.compute/restorePointCollections/{restorePointCollectionName}",</w:t>
       </w:r>
     </w:p>
     <w:p>
@@ -2993,16 +3155,7 @@
           <w:sz w:val="16"/>
           <w:szCs w:val="16"/>
         </w:rPr>
-        <w:tab/>
-      </w:r>
-      <w:r>
-        <w:rPr>
-          <w:rFonts w:ascii="Consolas" w:hAnsi="Consolas" w:cs="Consolas"/>
-          <w:sz w:val="16"/>
-          <w:szCs w:val="16"/>
-        </w:rPr>
-        <w:tab/>
-        <w:t>"location" : “location of source RPC”</w:t>
+        <w:t xml:space="preserve">            "location": "location of source RPC"</w:t>
       </w:r>
     </w:p>
     <w:p>
@@ -3030,7 +3183,7 @@
           <w:sz w:val="16"/>
           <w:szCs w:val="16"/>
         </w:rPr>
-        <w:t xml:space="preserve">         }</w:t>
+        <w:t xml:space="preserve">        }</w:t>
       </w:r>
     </w:p>
     <w:p>
@@ -3542,6 +3695,7 @@
                 <w:szCs w:val="18"/>
               </w:rPr>
             </w:pPr>
+            <w:proofErr w:type="gramStart"/>
             <w:r>
               <w:rPr>
                 <w:sz w:val="18"/>
@@ -3555,7 +3709,15 @@
                 <w:sz w:val="18"/>
                 <w:szCs w:val="18"/>
               </w:rPr>
-              <w:t>source.location</w:t>
+              <w:t>source</w:t>
+            </w:r>
+            <w:proofErr w:type="gramEnd"/>
+            <w:r>
+              <w:rPr>
+                <w:sz w:val="18"/>
+                <w:szCs w:val="18"/>
+              </w:rPr>
+              <w:t>.location</w:t>
             </w:r>
           </w:p>
         </w:tc>
@@ -3856,7 +4018,25 @@
           <w:sz w:val="16"/>
           <w:szCs w:val="16"/>
         </w:rPr>
-        <w:t xml:space="preserve">    "sourceRestorePoint": {</w:t>
+        <w:t xml:space="preserve">    "</w:t>
+      </w:r>
+      <w:proofErr w:type="spellStart"/>
+      <w:r>
+        <w:rPr>
+          <w:rFonts w:ascii="Consolas" w:hAnsi="Consolas" w:cs="Consolas"/>
+          <w:sz w:val="16"/>
+          <w:szCs w:val="16"/>
+        </w:rPr>
+        <w:t>sourceRestorePoint</w:t>
+      </w:r>
+      <w:proofErr w:type="spellEnd"/>
+      <w:r>
+        <w:rPr>
+          <w:rFonts w:ascii="Consolas" w:hAnsi="Consolas" w:cs="Consolas"/>
+          <w:sz w:val="16"/>
+          <w:szCs w:val="16"/>
+        </w:rPr>
+        <w:t>": {</w:t>
       </w:r>
     </w:p>
     <w:p>
@@ -3884,7 +4064,7 @@
           <w:sz w:val="16"/>
           <w:szCs w:val="16"/>
         </w:rPr>
-        <w:t xml:space="preserve">               "id": "/subscriptions/{subid}/resourceGroups/{resourceGroupName}/providers/microsoft.compute/restorePointCollections/{restorePointCollectionName}/restorePoints/{restorePointName}"</w:t>
+        <w:t xml:space="preserve">        "id": "/subscriptions/{subid}/resourceGroups/{resourceGroupName}/providers/microsoft.compute/restorePointCollections/{restorePointCollectionName}/restorePoints/{restorePointName}"</w:t>
       </w:r>
     </w:p>
     <w:p>
@@ -3912,7 +4092,7 @@
           <w:sz w:val="16"/>
           <w:szCs w:val="16"/>
         </w:rPr>
-        <w:t xml:space="preserve">         }</w:t>
+        <w:t xml:space="preserve">    }</w:t>
       </w:r>
     </w:p>
     <w:p>
@@ -4378,7 +4558,23 @@
           <w:sz w:val="18"/>
           <w:szCs w:val="18"/>
         </w:rPr>
-        <w:t>You can track the copy status by calling GET instance View (?$expand=</w:t>
+        <w:t xml:space="preserve">You can track the copy status by calling GET instance View </w:t>
+      </w:r>
+      <w:proofErr w:type="gramStart"/>
+      <w:r>
+        <w:rPr>
+          <w:sz w:val="18"/>
+          <w:szCs w:val="18"/>
+        </w:rPr>
+        <w:t>(?$</w:t>
+      </w:r>
+      <w:proofErr w:type="gramEnd"/>
+      <w:r>
+        <w:rPr>
+          <w:sz w:val="18"/>
+          <w:szCs w:val="18"/>
+        </w:rPr>
+        <w:t>expand=</w:t>
       </w:r>
       <w:proofErr w:type="spellStart"/>
       <w:r>
@@ -4550,7 +4746,25 @@
           <w:sz w:val="16"/>
           <w:szCs w:val="16"/>
         </w:rPr>
-        <w:t xml:space="preserve">   "optionalProperties": "opaque bag of properties to be passed to extension"</w:t>
+        <w:t xml:space="preserve">   "optionalProperties": "opaque bag of properties to be passed to </w:t>
+      </w:r>
+      <w:proofErr w:type="gramStart"/>
+      <w:r>
+        <w:rPr>
+          <w:rFonts w:ascii="Consolas" w:hAnsi="Consolas" w:cs="Consolas"/>
+          <w:sz w:val="16"/>
+          <w:szCs w:val="16"/>
+        </w:rPr>
+        <w:t>extension</w:t>
+      </w:r>
+      <w:proofErr w:type="gramEnd"/>
+      <w:r>
+        <w:rPr>
+          <w:rFonts w:ascii="Consolas" w:hAnsi="Consolas" w:cs="Consolas"/>
+          <w:sz w:val="16"/>
+          <w:szCs w:val="16"/>
+        </w:rPr>
+        <w:t>"</w:t>
       </w:r>
     </w:p>
     <w:p>
@@ -4801,7 +5015,25 @@
           <w:sz w:val="16"/>
           <w:szCs w:val="16"/>
         </w:rPr>
-        <w:t xml:space="preserve">      "location" : "source VM location"</w:t>
+        <w:t xml:space="preserve">      "location</w:t>
+      </w:r>
+      <w:proofErr w:type="gramStart"/>
+      <w:r>
+        <w:rPr>
+          <w:rFonts w:ascii="Consolas" w:hAnsi="Consolas" w:cs="Consolas"/>
+          <w:sz w:val="16"/>
+          <w:szCs w:val="16"/>
+        </w:rPr>
+        <w:t>" :</w:t>
+      </w:r>
+      <w:proofErr w:type="gramEnd"/>
+      <w:r>
+        <w:rPr>
+          <w:rFonts w:ascii="Consolas" w:hAnsi="Consolas" w:cs="Consolas"/>
+          <w:sz w:val="16"/>
+          <w:szCs w:val="16"/>
+        </w:rPr>
+        <w:t xml:space="preserve"> "source VM location"</w:t>
       </w:r>
     </w:p>
     <w:p>
@@ -5337,7 +5569,25 @@
           <w:sz w:val="16"/>
           <w:szCs w:val="16"/>
         </w:rPr>
-        <w:t>": "https://&lt;keyvault-name&gt;.vault.azure.net/secrets/&lt;secret-name&gt;/&lt;secret-version&gt;",</w:t>
+        <w:t>": "https://&lt;keyvault-name</w:t>
+      </w:r>
+      <w:proofErr w:type="gramStart"/>
+      <w:r>
+        <w:rPr>
+          <w:rFonts w:ascii="Consolas" w:hAnsi="Consolas" w:cs="Consolas"/>
+          <w:sz w:val="16"/>
+          <w:szCs w:val="16"/>
+        </w:rPr>
+        <w:t>&gt;.vault.azure.net</w:t>
+      </w:r>
+      <w:proofErr w:type="gramEnd"/>
+      <w:r>
+        <w:rPr>
+          <w:rFonts w:ascii="Consolas" w:hAnsi="Consolas" w:cs="Consolas"/>
+          <w:sz w:val="16"/>
+          <w:szCs w:val="16"/>
+        </w:rPr>
+        <w:t>/secrets/&lt;secret-name&gt;/&lt;secret-version&gt;",</w:t>
       </w:r>
     </w:p>
     <w:p>
@@ -8968,7 +9218,23 @@
                 <w:sz w:val="18"/>
                 <w:szCs w:val="18"/>
               </w:rPr>
-              <w:t xml:space="preserve">A set of server generated properties. </w:t>
+              <w:t xml:space="preserve">A set of </w:t>
+            </w:r>
+            <w:proofErr w:type="gramStart"/>
+            <w:r>
+              <w:rPr>
+                <w:sz w:val="18"/>
+                <w:szCs w:val="18"/>
+              </w:rPr>
+              <w:t>server</w:t>
+            </w:r>
+            <w:proofErr w:type="gramEnd"/>
+            <w:r>
+              <w:rPr>
+                <w:sz w:val="18"/>
+                <w:szCs w:val="18"/>
+              </w:rPr>
+              <w:t xml:space="preserve"> generated properties. </w:t>
             </w:r>
             <w:r>
               <w:rPr>
@@ -9160,22 +9426,22 @@
       <w:pPr>
         <w:pStyle w:val="Heading2"/>
       </w:pPr>
-      <w:bookmarkStart w:id="23" w:name="_Toc68766624"/>
-      <w:bookmarkStart w:id="24" w:name="_Get_VM_Restore"/>
+      <w:bookmarkStart w:id="23" w:name="_Get_VM_Restore"/>
+      <w:bookmarkStart w:id="24" w:name="_Toc68766624"/>
+      <w:bookmarkEnd w:id="23"/>
+      <w:r>
+        <w:t>Get</w:t>
+      </w:r>
+      <w:r>
+        <w:t xml:space="preserve"> VM Restore Points Copy</w:t>
+      </w:r>
+      <w:r>
+        <w:t>/Replication</w:t>
+      </w:r>
+      <w:r>
+        <w:t xml:space="preserve"> Status</w:t>
+      </w:r>
       <w:bookmarkEnd w:id="24"/>
-      <w:r>
-        <w:t>Get</w:t>
-      </w:r>
-      <w:r>
-        <w:t xml:space="preserve"> VM Restore Points Copy</w:t>
-      </w:r>
-      <w:r>
-        <w:t>/Replication</w:t>
-      </w:r>
-      <w:r>
-        <w:t xml:space="preserve"> Status</w:t>
-      </w:r>
-      <w:bookmarkEnd w:id="23"/>
     </w:p>
     <w:p>
       <w:pPr>
@@ -9188,10 +9454,18 @@
         <w:t>instance View</w:t>
       </w:r>
       <w:r>
-        <w:t xml:space="preserve"> (</w:t>
-      </w:r>
-      <w:r>
-        <w:t>?$expand=instanceView)</w:t>
+        <w:t xml:space="preserve"> </w:t>
+      </w:r>
+      <w:proofErr w:type="gramStart"/>
+      <w:r>
+        <w:t>(</w:t>
+      </w:r>
+      <w:r>
+        <w:t>?$</w:t>
+      </w:r>
+      <w:proofErr w:type="gramEnd"/>
+      <w:r>
+        <w:t>expand=instanceView)</w:t>
       </w:r>
       <w:r>
         <w:t xml:space="preserve"> </w:t>
@@ -9253,6 +9527,7 @@
         </w:rPr>
         <w:t>https://management.azure.com/subscriptions/{subscriptionId}/resourceGroups/{resourceGroupName}/providers/Microsoft.Compute/restorePointCollections/{restorePointCollectionName}/restorePoints/{restorePointName</w:t>
       </w:r>
+      <w:proofErr w:type="gramStart"/>
       <w:r>
         <w:rPr>
           <w:rFonts w:ascii="Consolas" w:hAnsi="Consolas" w:cs="Consolas"/>
@@ -9267,7 +9542,16 @@
           <w:sz w:val="16"/>
           <w:szCs w:val="16"/>
         </w:rPr>
-        <w:t>?$expand=instanceView</w:t>
+        <w:t>?$</w:t>
+      </w:r>
+      <w:proofErr w:type="gramEnd"/>
+      <w:r>
+        <w:rPr>
+          <w:rFonts w:ascii="Consolas" w:hAnsi="Consolas" w:cs="Consolas"/>
+          <w:sz w:val="16"/>
+          <w:szCs w:val="16"/>
+        </w:rPr>
+        <w:t>expand=instanceView</w:t>
       </w:r>
       <w:r>
         <w:rPr>
@@ -9369,26 +9653,80 @@
           <w:sz w:val="16"/>
           <w:szCs w:val="16"/>
         </w:rPr>
-        <w:t xml:space="preserve">   "optionalProperties": "opaque bag of properties to be passed to extension"</w:t>
-      </w:r>
-    </w:p>
-    <w:p>
-      <w:pPr>
-        <w:shd w:val="clear" w:color="auto" w:fill="F2F2F2" w:themeFill="background1" w:themeFillShade="F2"/>
-        <w:spacing w:after="0" w:line="240" w:lineRule="auto"/>
-        <w:rPr>
-          <w:rFonts w:ascii="Consolas" w:hAnsi="Consolas" w:cs="Consolas"/>
-          <w:sz w:val="16"/>
-          <w:szCs w:val="16"/>
-        </w:rPr>
-      </w:pPr>
-      <w:r>
-        <w:rPr>
-          <w:rFonts w:ascii="Consolas" w:hAnsi="Consolas" w:cs="Consolas"/>
-          <w:sz w:val="16"/>
-          <w:szCs w:val="16"/>
-        </w:rPr>
-        <w:t xml:space="preserve">    "sourceRestorePoint": {</w:t>
+        <w:t xml:space="preserve">   "</w:t>
+      </w:r>
+      <w:proofErr w:type="spellStart"/>
+      <w:r>
+        <w:rPr>
+          <w:rFonts w:ascii="Consolas" w:hAnsi="Consolas" w:cs="Consolas"/>
+          <w:sz w:val="16"/>
+          <w:szCs w:val="16"/>
+        </w:rPr>
+        <w:t>optionalProperties</w:t>
+      </w:r>
+      <w:proofErr w:type="spellEnd"/>
+      <w:r>
+        <w:rPr>
+          <w:rFonts w:ascii="Consolas" w:hAnsi="Consolas" w:cs="Consolas"/>
+          <w:sz w:val="16"/>
+          <w:szCs w:val="16"/>
+        </w:rPr>
+        <w:t xml:space="preserve">": "opaque bag of properties to be passed to </w:t>
+      </w:r>
+      <w:proofErr w:type="gramStart"/>
+      <w:r>
+        <w:rPr>
+          <w:rFonts w:ascii="Consolas" w:hAnsi="Consolas" w:cs="Consolas"/>
+          <w:sz w:val="16"/>
+          <w:szCs w:val="16"/>
+        </w:rPr>
+        <w:t>extension</w:t>
+      </w:r>
+      <w:proofErr w:type="gramEnd"/>
+      <w:r>
+        <w:rPr>
+          <w:rFonts w:ascii="Consolas" w:hAnsi="Consolas" w:cs="Consolas"/>
+          <w:sz w:val="16"/>
+          <w:szCs w:val="16"/>
+        </w:rPr>
+        <w:t>"</w:t>
+      </w:r>
+    </w:p>
+    <w:p>
+      <w:pPr>
+        <w:shd w:val="clear" w:color="auto" w:fill="F2F2F2" w:themeFill="background1" w:themeFillShade="F2"/>
+        <w:spacing w:after="0" w:line="240" w:lineRule="auto"/>
+        <w:rPr>
+          <w:rFonts w:ascii="Consolas" w:hAnsi="Consolas" w:cs="Consolas"/>
+          <w:sz w:val="16"/>
+          <w:szCs w:val="16"/>
+        </w:rPr>
+      </w:pPr>
+      <w:r>
+        <w:rPr>
+          <w:rFonts w:ascii="Consolas" w:hAnsi="Consolas" w:cs="Consolas"/>
+          <w:sz w:val="16"/>
+          <w:szCs w:val="16"/>
+        </w:rPr>
+        <w:t xml:space="preserve">    "</w:t>
+      </w:r>
+      <w:proofErr w:type="spellStart"/>
+      <w:r>
+        <w:rPr>
+          <w:rFonts w:ascii="Consolas" w:hAnsi="Consolas" w:cs="Consolas"/>
+          <w:sz w:val="16"/>
+          <w:szCs w:val="16"/>
+        </w:rPr>
+        <w:t>sourceRestorePoint</w:t>
+      </w:r>
+      <w:proofErr w:type="spellEnd"/>
+      <w:r>
+        <w:rPr>
+          <w:rFonts w:ascii="Consolas" w:hAnsi="Consolas" w:cs="Consolas"/>
+          <w:sz w:val="16"/>
+          <w:szCs w:val="16"/>
+        </w:rPr>
+        <w:t>": {</w:t>
       </w:r>
     </w:p>
     <w:p>
@@ -9445,25 +9783,6 @@
           <w:sz w:val="16"/>
           <w:szCs w:val="16"/>
         </w:rPr>
-        <w:t xml:space="preserve">   "consistencyMode": "CrashConsistent | FileSystemConsistent | ApplicationConsistent",</w:t>
-      </w:r>
-    </w:p>
-    <w:p>
-      <w:pPr>
-        <w:shd w:val="clear" w:color="auto" w:fill="F2F2F2" w:themeFill="background1" w:themeFillShade="F2"/>
-        <w:spacing w:after="0" w:line="240" w:lineRule="auto"/>
-        <w:rPr>
-          <w:rFonts w:ascii="Consolas" w:hAnsi="Consolas" w:cs="Consolas"/>
-          <w:sz w:val="16"/>
-          <w:szCs w:val="16"/>
-        </w:rPr>
-      </w:pPr>
-      <w:r>
-        <w:rPr>
-          <w:rFonts w:ascii="Consolas" w:hAnsi="Consolas" w:cs="Consolas"/>
-          <w:sz w:val="16"/>
-          <w:szCs w:val="16"/>
-        </w:rPr>
         <w:t xml:space="preserve">   "</w:t>
       </w:r>
       <w:proofErr w:type="spellStart"/>
@@ -9473,6 +9792,97 @@
           <w:sz w:val="16"/>
           <w:szCs w:val="16"/>
         </w:rPr>
+        <w:t>consistencyMode</w:t>
+      </w:r>
+      <w:proofErr w:type="spellEnd"/>
+      <w:r>
+        <w:rPr>
+          <w:rFonts w:ascii="Consolas" w:hAnsi="Consolas" w:cs="Consolas"/>
+          <w:sz w:val="16"/>
+          <w:szCs w:val="16"/>
+        </w:rPr>
+        <w:t>": "</w:t>
+      </w:r>
+      <w:proofErr w:type="spellStart"/>
+      <w:r>
+        <w:rPr>
+          <w:rFonts w:ascii="Consolas" w:hAnsi="Consolas" w:cs="Consolas"/>
+          <w:sz w:val="16"/>
+          <w:szCs w:val="16"/>
+        </w:rPr>
+        <w:t>CrashConsistent</w:t>
+      </w:r>
+      <w:proofErr w:type="spellEnd"/>
+      <w:r>
+        <w:rPr>
+          <w:rFonts w:ascii="Consolas" w:hAnsi="Consolas" w:cs="Consolas"/>
+          <w:sz w:val="16"/>
+          <w:szCs w:val="16"/>
+        </w:rPr>
+        <w:t xml:space="preserve"> | </w:t>
+      </w:r>
+      <w:proofErr w:type="spellStart"/>
+      <w:r>
+        <w:rPr>
+          <w:rFonts w:ascii="Consolas" w:hAnsi="Consolas" w:cs="Consolas"/>
+          <w:sz w:val="16"/>
+          <w:szCs w:val="16"/>
+        </w:rPr>
+        <w:t>FileSystemConsistent</w:t>
+      </w:r>
+      <w:proofErr w:type="spellEnd"/>
+      <w:r>
+        <w:rPr>
+          <w:rFonts w:ascii="Consolas" w:hAnsi="Consolas" w:cs="Consolas"/>
+          <w:sz w:val="16"/>
+          <w:szCs w:val="16"/>
+        </w:rPr>
+        <w:t xml:space="preserve"> | </w:t>
+      </w:r>
+      <w:proofErr w:type="spellStart"/>
+      <w:r>
+        <w:rPr>
+          <w:rFonts w:ascii="Consolas" w:hAnsi="Consolas" w:cs="Consolas"/>
+          <w:sz w:val="16"/>
+          <w:szCs w:val="16"/>
+        </w:rPr>
+        <w:t>ApplicationConsistent</w:t>
+      </w:r>
+      <w:proofErr w:type="spellEnd"/>
+      <w:r>
+        <w:rPr>
+          <w:rFonts w:ascii="Consolas" w:hAnsi="Consolas" w:cs="Consolas"/>
+          <w:sz w:val="16"/>
+          <w:szCs w:val="16"/>
+        </w:rPr>
+        <w:t>",</w:t>
+      </w:r>
+    </w:p>
+    <w:p>
+      <w:pPr>
+        <w:shd w:val="clear" w:color="auto" w:fill="F2F2F2" w:themeFill="background1" w:themeFillShade="F2"/>
+        <w:spacing w:after="0" w:line="240" w:lineRule="auto"/>
+        <w:rPr>
+          <w:rFonts w:ascii="Consolas" w:hAnsi="Consolas" w:cs="Consolas"/>
+          <w:sz w:val="16"/>
+          <w:szCs w:val="16"/>
+        </w:rPr>
+      </w:pPr>
+      <w:r>
+        <w:rPr>
+          <w:rFonts w:ascii="Consolas" w:hAnsi="Consolas" w:cs="Consolas"/>
+          <w:sz w:val="16"/>
+          <w:szCs w:val="16"/>
+        </w:rPr>
+        <w:t xml:space="preserve">   "</w:t>
+      </w:r>
+      <w:proofErr w:type="spellStart"/>
+      <w:r>
+        <w:rPr>
+          <w:rFonts w:ascii="Consolas" w:hAnsi="Consolas" w:cs="Consolas"/>
+          <w:sz w:val="16"/>
+          <w:szCs w:val="16"/>
+        </w:rPr>
         <w:t>sourceMetadata</w:t>
       </w:r>
       <w:proofErr w:type="spellEnd"/>
@@ -9556,7 +9966,25 @@
           <w:sz w:val="16"/>
           <w:szCs w:val="16"/>
         </w:rPr>
-        <w:t xml:space="preserve">      "location" : "source VM location"</w:t>
+        <w:t xml:space="preserve">      "location</w:t>
+      </w:r>
+      <w:proofErr w:type="gramStart"/>
+      <w:r>
+        <w:rPr>
+          <w:rFonts w:ascii="Consolas" w:hAnsi="Consolas" w:cs="Consolas"/>
+          <w:sz w:val="16"/>
+          <w:szCs w:val="16"/>
+        </w:rPr>
+        <w:t>" :</w:t>
+      </w:r>
+      <w:proofErr w:type="gramEnd"/>
+      <w:r>
+        <w:rPr>
+          <w:rFonts w:ascii="Consolas" w:hAnsi="Consolas" w:cs="Consolas"/>
+          <w:sz w:val="16"/>
+          <w:szCs w:val="16"/>
+        </w:rPr>
+        <w:t xml:space="preserve"> "source VM location"</w:t>
       </w:r>
     </w:p>
     <w:p>
@@ -9966,7 +10394,25 @@
           <w:sz w:val="16"/>
           <w:szCs w:val="16"/>
         </w:rPr>
-        <w:t>": "https://&lt;keyvault-name&gt;.vault.azure.net/secrets/&lt;secret-name&gt;/&lt;secret-version&gt;",</w:t>
+        <w:t>": "https://&lt;keyvault-name</w:t>
+      </w:r>
+      <w:proofErr w:type="gramStart"/>
+      <w:r>
+        <w:rPr>
+          <w:rFonts w:ascii="Consolas" w:hAnsi="Consolas" w:cs="Consolas"/>
+          <w:sz w:val="16"/>
+          <w:szCs w:val="16"/>
+        </w:rPr>
+        <w:t>&gt;.vault.azure.net</w:t>
+      </w:r>
+      <w:proofErr w:type="gramEnd"/>
+      <w:r>
+        <w:rPr>
+          <w:rFonts w:ascii="Consolas" w:hAnsi="Consolas" w:cs="Consolas"/>
+          <w:sz w:val="16"/>
+          <w:szCs w:val="16"/>
+        </w:rPr>
+        <w:t>/secrets/&lt;secret-name&gt;/&lt;secret-version&gt;",</w:t>
       </w:r>
     </w:p>
     <w:p>
@@ -12374,7 +12820,25 @@
           <w:szCs w:val="16"/>
         </w:rPr>
         <w:lastRenderedPageBreak/>
-        <w:t xml:space="preserve">   "instanceView": {</w:t>
+        <w:t xml:space="preserve">   "</w:t>
+      </w:r>
+      <w:proofErr w:type="spellStart"/>
+      <w:r>
+        <w:rPr>
+          <w:rFonts w:ascii="Consolas" w:hAnsi="Consolas" w:cs="Consolas"/>
+          <w:sz w:val="16"/>
+          <w:szCs w:val="16"/>
+        </w:rPr>
+        <w:t>instanceView</w:t>
+      </w:r>
+      <w:proofErr w:type="spellEnd"/>
+      <w:r>
+        <w:rPr>
+          <w:rFonts w:ascii="Consolas" w:hAnsi="Consolas" w:cs="Consolas"/>
+          <w:sz w:val="16"/>
+          <w:szCs w:val="16"/>
+        </w:rPr>
+        <w:t>": {</w:t>
       </w:r>
     </w:p>
     <w:p>
@@ -12698,6 +13162,7 @@
         <w:t>replicationStatus</w:t>
       </w:r>
       <w:proofErr w:type="spellEnd"/>
+      <w:proofErr w:type="gramStart"/>
       <w:r>
         <w:rPr>
           <w:rFonts w:ascii="Consolas" w:hAnsi="Consolas" w:cs="Consolas"/>
@@ -12714,7 +13179,17 @@
           <w:szCs w:val="16"/>
           <w:lang w:val="en-IN"/>
         </w:rPr>
-        <w:t xml:space="preserve"> : {</w:t>
+        <w:t xml:space="preserve"> :</w:t>
+      </w:r>
+      <w:proofErr w:type="gramEnd"/>
+      <w:r>
+        <w:rPr>
+          <w:rFonts w:ascii="Consolas" w:hAnsi="Consolas" w:cs="Consolas"/>
+          <w:sz w:val="16"/>
+          <w:szCs w:val="16"/>
+          <w:lang w:val="en-IN"/>
+        </w:rPr>
+        <w:t xml:space="preserve"> {</w:t>
       </w:r>
     </w:p>
     <w:p>
@@ -12787,6 +13262,9 @@
         <w:tab/>
       </w:r>
       <w:r>
+        <w:tab/>
+      </w:r>
+      <w:r>
         <w:rPr>
           <w:rFonts w:ascii="Consolas" w:hAnsi="Consolas" w:cs="Consolas"/>
           <w:sz w:val="16"/>
@@ -12840,6 +13318,9 @@
         <w:tab/>
       </w:r>
       <w:r>
+        <w:tab/>
+      </w:r>
+      <w:r>
         <w:rPr>
           <w:rFonts w:ascii="Consolas" w:hAnsi="Consolas" w:cs="Consolas"/>
           <w:sz w:val="16"/>
@@ -12873,6 +13354,9 @@
         <w:tab/>
       </w:r>
       <w:r>
+        <w:tab/>
+      </w:r>
+      <w:r>
         <w:rPr>
           <w:rFonts w:ascii="Consolas" w:hAnsi="Consolas" w:cs="Consolas"/>
           <w:sz w:val="16"/>
@@ -12910,9 +13394,20 @@
           <w:rFonts w:ascii="Consolas" w:hAnsi="Consolas" w:cs="Consolas"/>
           <w:sz w:val="16"/>
           <w:szCs w:val="16"/>
+        </w:rPr>
+      </w:pPr>
+      <w:r>
+        <w:rPr>
+          <w:rFonts w:ascii="Consolas" w:hAnsi="Consolas" w:cs="Consolas"/>
+          <w:sz w:val="16"/>
+          <w:szCs w:val="16"/>
           <w:lang w:val="en-IN"/>
         </w:rPr>
-      </w:pPr>
+        <w:t xml:space="preserve">          </w:t>
+      </w:r>
+      <w:r>
+        <w:tab/>
+      </w:r>
       <w:r>
         <w:rPr>
           <w:rFonts w:ascii="Consolas" w:hAnsi="Consolas" w:cs="Consolas"/>
@@ -12920,9 +13415,45 @@
           <w:szCs w:val="16"/>
           <w:lang w:val="en-IN"/>
         </w:rPr>
-        <w:t xml:space="preserve">          </w:t>
-      </w:r>
-      <w:r>
+        <w:t>}</w:t>
+      </w:r>
+      <w:r>
+        <w:rPr>
+          <w:rFonts w:ascii="Consolas" w:hAnsi="Consolas" w:cs="Consolas"/>
+          <w:sz w:val="16"/>
+          <w:szCs w:val="16"/>
+          <w:lang w:val="en-IN"/>
+        </w:rPr>
+        <w:t>,</w:t>
+      </w:r>
+    </w:p>
+    <w:p>
+      <w:pPr>
+        <w:shd w:val="clear" w:color="auto" w:fill="F2F2F2" w:themeFill="background1" w:themeFillShade="F2"/>
+        <w:spacing w:after="0" w:line="240" w:lineRule="auto"/>
+        <w:rPr>
+          <w:rFonts w:ascii="Consolas" w:hAnsi="Consolas" w:cs="Consolas"/>
+          <w:sz w:val="16"/>
+          <w:szCs w:val="16"/>
+          <w:lang w:val="en-IN"/>
+        </w:rPr>
+      </w:pPr>
+      <w:r>
+        <w:rPr>
+          <w:rFonts w:ascii="Consolas" w:hAnsi="Consolas" w:cs="Consolas"/>
+          <w:sz w:val="16"/>
+          <w:szCs w:val="16"/>
+          <w:lang w:val="en-IN"/>
+        </w:rPr>
+        <w:t xml:space="preserve">  </w:t>
+      </w:r>
+      <w:r>
+        <w:rPr>
+          <w:rFonts w:ascii="Consolas" w:hAnsi="Consolas" w:cs="Consolas"/>
+          <w:sz w:val="16"/>
+          <w:szCs w:val="16"/>
+          <w:lang w:val="en-IN"/>
+        </w:rPr>
         <w:tab/>
       </w:r>
       <w:r>
@@ -12932,19 +13463,8 @@
           <w:szCs w:val="16"/>
           <w:lang w:val="en-IN"/>
         </w:rPr>
-        <w:t>"message": "&lt;will be populated in error scenarios&gt;",</w:t>
-      </w:r>
-    </w:p>
-    <w:p>
-      <w:pPr>
-        <w:shd w:val="clear" w:color="auto" w:fill="F2F2F2" w:themeFill="background1" w:themeFillShade="F2"/>
-        <w:spacing w:after="0" w:line="240" w:lineRule="auto"/>
-        <w:rPr>
-          <w:rFonts w:ascii="Consolas" w:hAnsi="Consolas" w:cs="Consolas"/>
-          <w:sz w:val="16"/>
-          <w:szCs w:val="16"/>
-        </w:rPr>
-      </w:pPr>
+        <w:tab/>
+      </w:r>
       <w:r>
         <w:rPr>
           <w:rFonts w:ascii="Consolas" w:hAnsi="Consolas" w:cs="Consolas"/>
@@ -12952,11 +13472,9 @@
           <w:szCs w:val="16"/>
           <w:lang w:val="en-IN"/>
         </w:rPr>
-        <w:t xml:space="preserve">          </w:t>
-      </w:r>
-      <w:r>
-        <w:tab/>
-      </w:r>
+        <w:t>“</w:t>
+      </w:r>
+      <w:proofErr w:type="spellStart"/>
       <w:r>
         <w:rPr>
           <w:rFonts w:ascii="Consolas" w:hAnsi="Consolas" w:cs="Consolas"/>
@@ -12964,20 +13482,19 @@
           <w:szCs w:val="16"/>
           <w:lang w:val="en-IN"/>
         </w:rPr>
-        <w:t>}</w:t>
-      </w:r>
-    </w:p>
-    <w:p>
-      <w:pPr>
-        <w:shd w:val="clear" w:color="auto" w:fill="F2F2F2" w:themeFill="background1" w:themeFillShade="F2"/>
-        <w:spacing w:after="0" w:line="240" w:lineRule="auto"/>
+        <w:t>completionPercent</w:t>
+      </w:r>
+      <w:proofErr w:type="spellEnd"/>
+      <w:proofErr w:type="gramStart"/>
+      <w:r>
         <w:rPr>
           <w:rFonts w:ascii="Consolas" w:hAnsi="Consolas" w:cs="Consolas"/>
           <w:sz w:val="16"/>
           <w:szCs w:val="16"/>
           <w:lang w:val="en-IN"/>
         </w:rPr>
-      </w:pPr>
+        <w:t>”</w:t>
+      </w:r>
       <w:r>
         <w:rPr>
           <w:rFonts w:ascii="Consolas" w:hAnsi="Consolas" w:cs="Consolas"/>
@@ -12985,8 +13502,9 @@
           <w:szCs w:val="16"/>
           <w:lang w:val="en-IN"/>
         </w:rPr>
-        <w:t xml:space="preserve">  </w:t>
-      </w:r>
+        <w:t xml:space="preserve"> :</w:t>
+      </w:r>
+      <w:proofErr w:type="gramEnd"/>
       <w:r>
         <w:rPr>
           <w:rFonts w:ascii="Consolas" w:hAnsi="Consolas" w:cs="Consolas"/>
@@ -12994,16 +13512,7 @@
           <w:szCs w:val="16"/>
           <w:lang w:val="en-IN"/>
         </w:rPr>
-        <w:t>“completionPercent”</w:t>
-      </w:r>
-      <w:r>
-        <w:rPr>
-          <w:rFonts w:ascii="Consolas" w:hAnsi="Consolas" w:cs="Consolas"/>
-          <w:sz w:val="16"/>
-          <w:szCs w:val="16"/>
-          <w:lang w:val="en-IN"/>
-        </w:rPr>
-        <w:t xml:space="preserve"> : &lt;completion </w:t>
+        <w:t xml:space="preserve"> &lt;completion </w:t>
       </w:r>
       <w:r>
         <w:rPr>
@@ -17284,7 +17793,6 @@
   <w:style w:type="character" w:default="1" w:styleId="DefaultParagraphFont">
     <w:name w:val="Default Paragraph Font"/>
     <w:uiPriority w:val="1"/>
-    <w:semiHidden/>
     <w:unhideWhenUsed/>
   </w:style>
   <w:style w:type="table" w:default="1" w:styleId="TableNormal">

</xml_diff>